<commit_message>
add some file and create new section about exercise
</commit_message>
<xml_diff>
--- a/Database&az/Term3/some_report/AzDatabase.docx
+++ b/Database&az/Term3/some_report/AzDatabase.docx
@@ -391,13 +391,32 @@
         <w:bidi/>
         <w:jc w:val="both"/>
         <w:rPr>
+          <w:rFonts w:ascii="XB Roya" w:hAnsi="XB Roya" w:cs="XB Roya"/>
+          <w:sz w:val="24"/>
+          <w:szCs w:val="24"/>
+          <w:rtl/>
+          <w:lang w:bidi="fa-IR"/>
+        </w:rPr>
+      </w:pPr>
+      <w:r>
+        <w:rPr>
           <w:rFonts w:ascii="XB Roya" w:hAnsi="XB Roya" w:cs="XB Roya" w:hint="cs"/>
           <w:sz w:val="24"/>
           <w:szCs w:val="24"/>
           <w:rtl/>
           <w:lang w:bidi="fa-IR"/>
         </w:rPr>
-      </w:pPr>
+        <w:t xml:space="preserve">وقتی در مورد انوع جداول صحبت میشود بایستی به قسمت </w:t>
+      </w:r>
+      <w:r>
+        <w:rPr>
+          <w:rFonts w:ascii="XB Roya" w:hAnsi="XB Roya" w:cs="XB Roya"/>
+          <w:sz w:val="24"/>
+          <w:szCs w:val="24"/>
+          <w:lang w:bidi="fa-IR"/>
+        </w:rPr>
+        <w:t>types of table</w:t>
+      </w:r>
       <w:r>
         <w:rPr>
           <w:rFonts w:ascii="XB Roya" w:hAnsi="XB Roya" w:cs="XB Roya" w:hint="cs"/>
@@ -406,27 +425,9 @@
           <w:rtl/>
           <w:lang w:bidi="fa-IR"/>
         </w:rPr>
-        <w:t xml:space="preserve">وقتی در مورد انوع جداول صحبت میشود بایستی به قسمت </w:t>
-      </w:r>
-      <w:r>
-        <w:rPr>
-          <w:rFonts w:ascii="XB Roya" w:hAnsi="XB Roya" w:cs="XB Roya"/>
-          <w:sz w:val="24"/>
-          <w:szCs w:val="24"/>
-          <w:lang w:bidi="fa-IR"/>
-        </w:rPr>
-        <w:t>types of table</w:t>
-      </w:r>
-      <w:r>
-        <w:rPr>
-          <w:rFonts w:ascii="XB Roya" w:hAnsi="XB Roya" w:cs="XB Roya" w:hint="cs"/>
-          <w:sz w:val="24"/>
-          <w:szCs w:val="24"/>
-          <w:rtl/>
-          <w:lang w:bidi="fa-IR"/>
-        </w:rPr>
         <w:t xml:space="preserve"> بروید تا اطلاعات کامل به همراه اسکریپت های </w:t>
       </w:r>
+      <w:proofErr w:type="spellStart"/>
       <w:r>
         <w:rPr>
           <w:rFonts w:ascii="XB Roya" w:hAnsi="XB Roya" w:cs="XB Roya"/>
@@ -436,6 +437,7 @@
         </w:rPr>
         <w:t>Mysql</w:t>
       </w:r>
+      <w:proofErr w:type="spellEnd"/>
       <w:r>
         <w:rPr>
           <w:rFonts w:ascii="XB Roya" w:hAnsi="XB Roya" w:cs="XB Roya" w:hint="cs"/>
@@ -690,14 +692,25 @@
           <w:lang w:bidi="fa-IR"/>
         </w:rPr>
       </w:pPr>
-      <w:r>
-        <w:rPr>
-          <w:rFonts w:ascii="XB Roya" w:hAnsi="XB Roya" w:cs="XB Roya"/>
-          <w:sz w:val="24"/>
-          <w:szCs w:val="24"/>
-          <w:lang w:bidi="fa-IR"/>
-        </w:rPr>
-        <w:t>left(your column, number of string[1]) = ‘q’</w:t>
+      <w:proofErr w:type="gramStart"/>
+      <w:r>
+        <w:rPr>
+          <w:rFonts w:ascii="XB Roya" w:hAnsi="XB Roya" w:cs="XB Roya"/>
+          <w:sz w:val="24"/>
+          <w:szCs w:val="24"/>
+          <w:lang w:bidi="fa-IR"/>
+        </w:rPr>
+        <w:t>left(</w:t>
+      </w:r>
+      <w:proofErr w:type="gramEnd"/>
+      <w:r>
+        <w:rPr>
+          <w:rFonts w:ascii="XB Roya" w:hAnsi="XB Roya" w:cs="XB Roya"/>
+          <w:sz w:val="24"/>
+          <w:szCs w:val="24"/>
+          <w:lang w:bidi="fa-IR"/>
+        </w:rPr>
+        <w:t>your column, number of string[1]) = ‘q’</w:t>
       </w:r>
     </w:p>
     <w:p>
@@ -723,7 +736,6 @@
           <w:szCs w:val="28"/>
           <w:lang w:bidi="fa-IR"/>
         </w:rPr>
-        <w:lastRenderedPageBreak/>
         <w:t>substrings</w:t>
       </w:r>
       <w:r>
@@ -856,7 +868,27 @@
           <w:szCs w:val="24"/>
           <w:lang w:bidi="fa-IR"/>
         </w:rPr>
-        <w:t>__slt__</w:t>
+        <w:t>__</w:t>
+      </w:r>
+      <w:proofErr w:type="spellStart"/>
+      <w:r>
+        <w:rPr>
+          <w:rFonts w:ascii="XB Roya" w:hAnsi="XB Roya" w:cs="XB Roya"/>
+          <w:sz w:val="24"/>
+          <w:szCs w:val="24"/>
+          <w:lang w:bidi="fa-IR"/>
+        </w:rPr>
+        <w:t>slt</w:t>
+      </w:r>
+      <w:proofErr w:type="spellEnd"/>
+      <w:r>
+        <w:rPr>
+          <w:rFonts w:ascii="XB Roya" w:hAnsi="XB Roya" w:cs="XB Roya"/>
+          <w:sz w:val="24"/>
+          <w:szCs w:val="24"/>
+          <w:lang w:bidi="fa-IR"/>
+        </w:rPr>
+        <w:t>__</w:t>
       </w:r>
     </w:p>
     <w:p>
@@ -879,14 +911,25 @@
         </w:rPr>
         <w:t>“</w:t>
       </w:r>
-      <w:r>
-        <w:rPr>
-          <w:rFonts w:ascii="XB Roya" w:hAnsi="XB Roya" w:cs="XB Roya"/>
-          <w:sz w:val="24"/>
-          <w:szCs w:val="24"/>
-          <w:lang w:bidi="fa-IR"/>
-        </w:rPr>
-        <w:t>s__t__F%</w:t>
+      <w:proofErr w:type="spellStart"/>
+      <w:r>
+        <w:rPr>
+          <w:rFonts w:ascii="XB Roya" w:hAnsi="XB Roya" w:cs="XB Roya"/>
+          <w:sz w:val="24"/>
+          <w:szCs w:val="24"/>
+          <w:lang w:bidi="fa-IR"/>
+        </w:rPr>
+        <w:t>s__t__F</w:t>
+      </w:r>
+      <w:proofErr w:type="spellEnd"/>
+      <w:r>
+        <w:rPr>
+          <w:rFonts w:ascii="XB Roya" w:hAnsi="XB Roya" w:cs="XB Roya"/>
+          <w:sz w:val="24"/>
+          <w:szCs w:val="24"/>
+          <w:lang w:bidi="fa-IR"/>
+        </w:rPr>
+        <w:t>%</w:t>
       </w:r>
       <w:r>
         <w:rPr>
@@ -959,8 +1002,9 @@
           <w:szCs w:val="28"/>
           <w:lang w:bidi="fa-IR"/>
         </w:rPr>
-        <w:t>‘^[</w:t>
-      </w:r>
+        <w:t>‘</w:t>
+      </w:r>
+      <w:proofErr w:type="gramStart"/>
       <w:r>
         <w:rPr>
           <w:rFonts w:ascii="XB Roya" w:hAnsi="XB Roya" w:cs="XB Roya"/>
@@ -968,8 +1012,9 @@
           <w:szCs w:val="28"/>
           <w:lang w:bidi="fa-IR"/>
         </w:rPr>
-        <w:t>some char</w:t>
-      </w:r>
+        <w:t>^[</w:t>
+      </w:r>
+      <w:proofErr w:type="gramEnd"/>
       <w:r>
         <w:rPr>
           <w:rFonts w:ascii="XB Roya" w:hAnsi="XB Roya" w:cs="XB Roya"/>
@@ -977,6 +1022,15 @@
           <w:szCs w:val="28"/>
           <w:lang w:bidi="fa-IR"/>
         </w:rPr>
+        <w:t>some char</w:t>
+      </w:r>
+      <w:r>
+        <w:rPr>
+          <w:rFonts w:ascii="XB Roya" w:hAnsi="XB Roya" w:cs="XB Roya"/>
+          <w:sz w:val="28"/>
+          <w:szCs w:val="28"/>
+          <w:lang w:bidi="fa-IR"/>
+        </w:rPr>
         <w:t>]’</w:t>
       </w:r>
     </w:p>
@@ -1010,14 +1064,45 @@
           <w:lang w:bidi="fa-IR"/>
         </w:rPr>
       </w:pPr>
-      <w:r>
-        <w:rPr>
-          <w:rFonts w:ascii="XB Roya" w:hAnsi="XB Roya" w:cs="XB Roya"/>
-          <w:sz w:val="24"/>
-          <w:szCs w:val="24"/>
-          <w:lang w:bidi="fa-IR"/>
-        </w:rPr>
-        <w:t>work_name regexp ‘^[A</w:t>
+      <w:proofErr w:type="spellStart"/>
+      <w:r>
+        <w:rPr>
+          <w:rFonts w:ascii="XB Roya" w:hAnsi="XB Roya" w:cs="XB Roya"/>
+          <w:sz w:val="24"/>
+          <w:szCs w:val="24"/>
+          <w:lang w:bidi="fa-IR"/>
+        </w:rPr>
+        <w:t>work_name</w:t>
+      </w:r>
+      <w:proofErr w:type="spellEnd"/>
+      <w:r>
+        <w:rPr>
+          <w:rFonts w:ascii="XB Roya" w:hAnsi="XB Roya" w:cs="XB Roya"/>
+          <w:sz w:val="24"/>
+          <w:szCs w:val="24"/>
+          <w:lang w:bidi="fa-IR"/>
+        </w:rPr>
+        <w:t xml:space="preserve"> </w:t>
+      </w:r>
+      <w:proofErr w:type="spellStart"/>
+      <w:r>
+        <w:rPr>
+          <w:rFonts w:ascii="XB Roya" w:hAnsi="XB Roya" w:cs="XB Roya"/>
+          <w:sz w:val="24"/>
+          <w:szCs w:val="24"/>
+          <w:lang w:bidi="fa-IR"/>
+        </w:rPr>
+        <w:t>regexp</w:t>
+      </w:r>
+      <w:proofErr w:type="spellEnd"/>
+      <w:r>
+        <w:rPr>
+          <w:rFonts w:ascii="XB Roya" w:hAnsi="XB Roya" w:cs="XB Roya"/>
+          <w:sz w:val="24"/>
+          <w:szCs w:val="24"/>
+          <w:lang w:bidi="fa-IR"/>
+        </w:rPr>
+        <w:t xml:space="preserve"> ‘^[A</w:t>
       </w:r>
       <w:r>
         <w:rPr>
@@ -1094,7 +1179,7 @@
         <w:bidi/>
         <w:jc w:val="both"/>
         <w:rPr>
-          <w:rFonts w:ascii="XB Roya" w:hAnsi="XB Roya" w:cs="XB Roya" w:hint="cs"/>
+          <w:rFonts w:ascii="XB Roya" w:hAnsi="XB Roya" w:cs="XB Roya"/>
           <w:sz w:val="24"/>
           <w:szCs w:val="24"/>
           <w:rtl/>
@@ -1292,7 +1377,7 @@
         <w:bidi/>
         <w:jc w:val="both"/>
         <w:rPr>
-          <w:rFonts w:ascii="XB Roya" w:hAnsi="XB Roya" w:cs="XB Roya" w:hint="cs"/>
+          <w:rFonts w:ascii="XB Roya" w:hAnsi="XB Roya" w:cs="XB Roya"/>
           <w:sz w:val="24"/>
           <w:szCs w:val="24"/>
           <w:rtl/>
@@ -1354,7 +1439,6 @@
           <w:szCs w:val="24"/>
           <w:lang w:bidi="fa-IR"/>
         </w:rPr>
-        <w:lastRenderedPageBreak/>
         <w:t>Right Join</w:t>
       </w:r>
       <w:r>
@@ -1385,7 +1469,7 @@
         <w:bidi/>
         <w:jc w:val="both"/>
         <w:rPr>
-          <w:rFonts w:ascii="XB Roya" w:hAnsi="XB Roya" w:cs="XB Roya" w:hint="cs"/>
+          <w:rFonts w:ascii="XB Roya" w:hAnsi="XB Roya" w:cs="XB Roya"/>
           <w:sz w:val="24"/>
           <w:szCs w:val="24"/>
           <w:rtl/>
@@ -1478,6 +1562,7 @@
         </w:rPr>
         <w:t xml:space="preserve">اگر بخواهيم که خود موتور </w:t>
       </w:r>
+      <w:proofErr w:type="spellStart"/>
       <w:r>
         <w:rPr>
           <w:rFonts w:ascii="XB Roya" w:hAnsi="XB Roya" w:cs="XB Roya"/>
@@ -1489,6 +1574,7 @@
         </w:rPr>
         <w:t>sql</w:t>
       </w:r>
+      <w:proofErr w:type="spellEnd"/>
       <w:r>
         <w:rPr>
           <w:rFonts w:ascii="XB Roya" w:hAnsi="XB Roya" w:cs="XB Roya"/>
@@ -1606,6 +1692,19 @@
         </w:rPr>
         <w:t>کويز و امتحان ميانترم تا ص 167</w:t>
       </w:r>
+    </w:p>
+    <w:p>
+      <w:pPr>
+        <w:bidi/>
+        <w:jc w:val="both"/>
+        <w:rPr>
+          <w:rFonts w:ascii="XB Roya" w:hAnsi="XB Roya" w:cs="XB Roya"/>
+          <w:sz w:val="24"/>
+          <w:szCs w:val="24"/>
+          <w:rtl/>
+          <w:lang w:bidi="fa-IR"/>
+        </w:rPr>
+      </w:pPr>
     </w:p>
     <w:p>
       <w:pPr>

</xml_diff>

<commit_message>
Update new quiz and Exercise
</commit_message>
<xml_diff>
--- a/Database&az/Term3/some_report/AzDatabase.docx
+++ b/Database&az/Term3/some_report/AzDatabase.docx
@@ -1677,7 +1677,7 @@
         <w:bidi/>
         <w:jc w:val="both"/>
         <w:rPr>
-          <w:rFonts w:ascii="XB Roya" w:hAnsi="XB Roya" w:cs="XB Roya" w:hint="cs"/>
+          <w:rFonts w:ascii="XB Roya" w:hAnsi="XB Roya" w:cs="XB Roya"/>
           <w:sz w:val="24"/>
           <w:szCs w:val="24"/>
           <w:rtl/>
@@ -1730,7 +1730,7 @@
         <w:bidi/>
         <w:jc w:val="both"/>
         <w:rPr>
-          <w:rFonts w:ascii="XB Roya" w:hAnsi="XB Roya" w:cs="XB Roya" w:hint="cs"/>
+          <w:rFonts w:ascii="XB Roya" w:hAnsi="XB Roya" w:cs="XB Roya"/>
           <w:sz w:val="24"/>
           <w:szCs w:val="24"/>
           <w:rtl/>
@@ -2090,138 +2090,103 @@
       <w:pPr>
         <w:jc w:val="both"/>
         <w:rPr>
+          <w:rFonts w:ascii="XB Roya" w:hAnsi="XB Roya" w:cs="XB Roya"/>
+          <w:sz w:val="24"/>
+          <w:szCs w:val="24"/>
+          <w:rtl/>
+          <w:lang w:bidi="fa-IR"/>
+        </w:rPr>
+      </w:pPr>
+      <w:r>
+        <w:rPr>
+          <w:rFonts w:ascii="XB Roya" w:hAnsi="XB Roya" w:cs="XB Roya"/>
+          <w:sz w:val="24"/>
+          <w:szCs w:val="24"/>
+          <w:lang w:bidi="fa-IR"/>
+        </w:rPr>
+        <w:t xml:space="preserve">A except B </w:t>
+      </w:r>
+      <w:r>
+        <w:rPr>
+          <w:rFonts w:ascii="XB Roya" w:hAnsi="XB Roya" w:cs="XB Roya"/>
+          <w:sz w:val="24"/>
+          <w:szCs w:val="24"/>
+          <w:lang w:bidi="fa-IR"/>
+        </w:rPr>
+        <w:sym w:font="Wingdings" w:char="F0E0"/>
+      </w:r>
+      <w:r>
+        <w:rPr>
+          <w:rFonts w:ascii="XB Roya" w:hAnsi="XB Roya" w:cs="XB Roya"/>
+          <w:sz w:val="24"/>
+          <w:szCs w:val="24"/>
+          <w:lang w:bidi="fa-IR"/>
+        </w:rPr>
+        <w:t xml:space="preserve"> {</w:t>
+      </w:r>
+      <w:r>
+        <w:rPr>
+          <w:rFonts w:ascii="XB Roya" w:hAnsi="XB Roya" w:cs="XB Roya"/>
+          <w:sz w:val="24"/>
+          <w:szCs w:val="24"/>
+          <w:lang w:bidi="fa-IR"/>
+        </w:rPr>
+        <w:t xml:space="preserve"> </w:t>
+      </w:r>
+      <w:r>
+        <w:rPr>
+          <w:rFonts w:ascii="XB Roya" w:hAnsi="XB Roya" w:cs="XB Roya"/>
+          <w:sz w:val="24"/>
+          <w:szCs w:val="24"/>
+          <w:lang w:bidi="fa-IR"/>
+        </w:rPr>
+        <w:t>L, M, N, O }</w:t>
+      </w:r>
+    </w:p>
+    <w:p>
+      <w:pPr>
+        <w:bidi/>
+        <w:jc w:val="both"/>
+        <w:rPr>
+          <w:rFonts w:ascii="XB Roya" w:hAnsi="XB Roya" w:cs="XB Roya"/>
+          <w:sz w:val="24"/>
+          <w:szCs w:val="24"/>
+          <w:lang w:bidi="fa-IR"/>
+        </w:rPr>
+      </w:pPr>
+    </w:p>
+    <w:p>
+      <w:pPr>
+        <w:bidi/>
+        <w:jc w:val="both"/>
+        <w:rPr>
+          <w:rFonts w:ascii="XB Roya" w:hAnsi="XB Roya" w:cs="XB Roya"/>
+          <w:sz w:val="24"/>
+          <w:szCs w:val="24"/>
+          <w:rtl/>
+          <w:lang w:bidi="fa-IR"/>
+        </w:rPr>
+      </w:pPr>
+      <w:r>
+        <w:rPr>
           <w:rFonts w:ascii="XB Roya" w:hAnsi="XB Roya" w:cs="XB Roya" w:hint="cs"/>
           <w:sz w:val="24"/>
           <w:szCs w:val="24"/>
           <w:rtl/>
           <w:lang w:bidi="fa-IR"/>
         </w:rPr>
-      </w:pPr>
-      <w:r>
-        <w:rPr>
-          <w:rFonts w:ascii="XB Roya" w:hAnsi="XB Roya" w:cs="XB Roya"/>
-          <w:sz w:val="24"/>
-          <w:szCs w:val="24"/>
-          <w:lang w:bidi="fa-IR"/>
-        </w:rPr>
-        <w:t xml:space="preserve">A except B </w:t>
-      </w:r>
-      <w:r>
-        <w:rPr>
-          <w:rFonts w:ascii="XB Roya" w:hAnsi="XB Roya" w:cs="XB Roya"/>
-          <w:sz w:val="24"/>
-          <w:szCs w:val="24"/>
-          <w:lang w:bidi="fa-IR"/>
-        </w:rPr>
-        <w:sym w:font="Wingdings" w:char="F0E0"/>
-      </w:r>
-      <w:r>
-        <w:rPr>
-          <w:rFonts w:ascii="XB Roya" w:hAnsi="XB Roya" w:cs="XB Roya"/>
-          <w:sz w:val="24"/>
-          <w:szCs w:val="24"/>
-          <w:lang w:bidi="fa-IR"/>
-        </w:rPr>
-        <w:t xml:space="preserve"> {</w:t>
-      </w:r>
-      <w:r>
-        <w:rPr>
-          <w:rFonts w:ascii="XB Roya" w:hAnsi="XB Roya" w:cs="XB Roya"/>
-          <w:sz w:val="24"/>
-          <w:szCs w:val="24"/>
-          <w:lang w:bidi="fa-IR"/>
-        </w:rPr>
-        <w:t xml:space="preserve"> </w:t>
-      </w:r>
-      <w:r>
-        <w:rPr>
-          <w:rFonts w:ascii="XB Roya" w:hAnsi="XB Roya" w:cs="XB Roya"/>
-          <w:sz w:val="24"/>
-          <w:szCs w:val="24"/>
-          <w:lang w:bidi="fa-IR"/>
-        </w:rPr>
-        <w:t>L</w:t>
-      </w:r>
-      <w:r>
-        <w:rPr>
-          <w:rFonts w:ascii="XB Roya" w:hAnsi="XB Roya" w:cs="XB Roya"/>
-          <w:sz w:val="24"/>
-          <w:szCs w:val="24"/>
-          <w:lang w:bidi="fa-IR"/>
-        </w:rPr>
-        <w:t xml:space="preserve">, </w:t>
-      </w:r>
-      <w:r>
-        <w:rPr>
-          <w:rFonts w:ascii="XB Roya" w:hAnsi="XB Roya" w:cs="XB Roya"/>
-          <w:sz w:val="24"/>
-          <w:szCs w:val="24"/>
-          <w:lang w:bidi="fa-IR"/>
-        </w:rPr>
-        <w:t>M</w:t>
-      </w:r>
-      <w:r>
-        <w:rPr>
-          <w:rFonts w:ascii="XB Roya" w:hAnsi="XB Roya" w:cs="XB Roya"/>
-          <w:sz w:val="24"/>
-          <w:szCs w:val="24"/>
-          <w:lang w:bidi="fa-IR"/>
-        </w:rPr>
-        <w:t>,</w:t>
-      </w:r>
-      <w:r>
-        <w:rPr>
-          <w:rFonts w:ascii="XB Roya" w:hAnsi="XB Roya" w:cs="XB Roya"/>
-          <w:sz w:val="24"/>
-          <w:szCs w:val="24"/>
-          <w:lang w:bidi="fa-IR"/>
-        </w:rPr>
-        <w:t xml:space="preserve"> N</w:t>
-      </w:r>
-      <w:r>
-        <w:rPr>
-          <w:rFonts w:ascii="XB Roya" w:hAnsi="XB Roya" w:cs="XB Roya"/>
-          <w:sz w:val="24"/>
-          <w:szCs w:val="24"/>
-          <w:lang w:bidi="fa-IR"/>
-        </w:rPr>
-        <w:t>,</w:t>
-      </w:r>
-      <w:r>
-        <w:rPr>
-          <w:rFonts w:ascii="XB Roya" w:hAnsi="XB Roya" w:cs="XB Roya"/>
-          <w:sz w:val="24"/>
-          <w:szCs w:val="24"/>
-          <w:lang w:bidi="fa-IR"/>
-        </w:rPr>
-        <w:t xml:space="preserve"> O </w:t>
-      </w:r>
-      <w:r>
-        <w:rPr>
-          <w:rFonts w:ascii="XB Roya" w:hAnsi="XB Roya" w:cs="XB Roya"/>
-          <w:sz w:val="24"/>
-          <w:szCs w:val="24"/>
-          <w:lang w:bidi="fa-IR"/>
-        </w:rPr>
-        <w:t>}</w:t>
-      </w:r>
-    </w:p>
-    <w:p>
-      <w:pPr>
-        <w:bidi/>
-        <w:jc w:val="both"/>
-        <w:rPr>
-          <w:rFonts w:ascii="XB Roya" w:hAnsi="XB Roya" w:cs="XB Roya"/>
-          <w:sz w:val="24"/>
-          <w:szCs w:val="24"/>
-          <w:lang w:bidi="fa-IR"/>
-        </w:rPr>
-      </w:pPr>
-    </w:p>
-    <w:p>
-      <w:pPr>
-        <w:bidi/>
-        <w:jc w:val="both"/>
+        <w:t xml:space="preserve">تابع </w:t>
+      </w:r>
+      <w:r>
+        <w:rPr>
+          <w:rFonts w:ascii="XB Roya" w:hAnsi="XB Roya" w:cs="XB Roya"/>
+          <w:sz w:val="24"/>
+          <w:szCs w:val="24"/>
+          <w:lang w:bidi="fa-IR"/>
+        </w:rPr>
+        <w:t>quote</w:t>
+      </w:r>
+      <w:r>
         <w:rPr>
           <w:rFonts w:ascii="XB Roya" w:hAnsi="XB Roya" w:cs="XB Roya" w:hint="cs"/>
           <w:sz w:val="24"/>
@@ -2229,7 +2194,17 @@
           <w:rtl/>
           <w:lang w:bidi="fa-IR"/>
         </w:rPr>
-      </w:pPr>
+        <w:t xml:space="preserve"> تمام متني که در آن </w:t>
+      </w:r>
+      <w:r>
+        <w:rPr>
+          <w:rFonts w:ascii="XB Roya" w:hAnsi="XB Roya" w:cs="XB Roya"/>
+          <w:sz w:val="24"/>
+          <w:szCs w:val="24"/>
+          <w:lang w:bidi="fa-IR"/>
+        </w:rPr>
+        <w:t>\’</w:t>
+      </w:r>
       <w:r>
         <w:rPr>
           <w:rFonts w:ascii="XB Roya" w:hAnsi="XB Roya" w:cs="XB Roya" w:hint="cs"/>
@@ -2238,16 +2213,50 @@
           <w:rtl/>
           <w:lang w:bidi="fa-IR"/>
         </w:rPr>
-        <w:t xml:space="preserve">تابع </w:t>
-      </w:r>
-      <w:r>
-        <w:rPr>
-          <w:rFonts w:ascii="XB Roya" w:hAnsi="XB Roya" w:cs="XB Roya"/>
-          <w:sz w:val="24"/>
-          <w:szCs w:val="24"/>
-          <w:lang w:bidi="fa-IR"/>
-        </w:rPr>
-        <w:t>quote</w:t>
+        <w:t xml:space="preserve"> بايستي استفاده شود را راحت ميتوان به صورت عادي در اين تابع نوشت.</w:t>
+      </w:r>
+    </w:p>
+    <w:p>
+      <w:pPr>
+        <w:bidi/>
+        <w:jc w:val="both"/>
+        <w:rPr>
+          <w:rFonts w:ascii="XB Roya" w:hAnsi="XB Roya" w:cs="XB Roya"/>
+          <w:sz w:val="24"/>
+          <w:szCs w:val="24"/>
+          <w:lang w:bidi="fa-IR"/>
+        </w:rPr>
+      </w:pPr>
+    </w:p>
+    <w:p>
+      <w:pPr>
+        <w:bidi/>
+        <w:jc w:val="both"/>
+        <w:rPr>
+          <w:rFonts w:ascii="XB Roya" w:hAnsi="XB Roya" w:cs="XB Roya"/>
+          <w:sz w:val="24"/>
+          <w:szCs w:val="24"/>
+          <w:rtl/>
+          <w:lang w:bidi="fa-IR"/>
+        </w:rPr>
+      </w:pPr>
+      <w:r>
+        <w:rPr>
+          <w:rFonts w:ascii="XB Roya" w:hAnsi="XB Roya" w:cs="XB Roya"/>
+          <w:sz w:val="24"/>
+          <w:szCs w:val="24"/>
+          <w:lang w:bidi="fa-IR"/>
+        </w:rPr>
+        <w:t>STRCMP</w:t>
+      </w:r>
+      <w:r>
+        <w:rPr>
+          <w:rFonts w:ascii="XB Roya" w:hAnsi="XB Roya" w:cs="XB Roya"/>
+          <w:sz w:val="24"/>
+          <w:szCs w:val="24"/>
+          <w:lang w:bidi="fa-IR"/>
+        </w:rPr>
+        <w:br/>
       </w:r>
       <w:r>
         <w:rPr>
@@ -2257,16 +2266,7 @@
           <w:rtl/>
           <w:lang w:bidi="fa-IR"/>
         </w:rPr>
-        <w:t xml:space="preserve"> تمام متني که در آن </w:t>
-      </w:r>
-      <w:r>
-        <w:rPr>
-          <w:rFonts w:ascii="XB Roya" w:hAnsi="XB Roya" w:cs="XB Roya"/>
-          <w:sz w:val="24"/>
-          <w:szCs w:val="24"/>
-          <w:lang w:bidi="fa-IR"/>
-        </w:rPr>
-        <w:t>\’</w:t>
+        <w:t>مقايسه مقداري با مقداري که درون جدول است.</w:t>
       </w:r>
       <w:r>
         <w:rPr>
@@ -2276,32 +2276,157 @@
           <w:rtl/>
           <w:lang w:bidi="fa-IR"/>
         </w:rPr>
-        <w:t xml:space="preserve"> بايستي استفاده شود را راحت ميتوان به صورت عادي در اين تابع نوشت.</w:t>
-      </w:r>
-    </w:p>
-    <w:p>
-      <w:pPr>
-        <w:bidi/>
-        <w:jc w:val="both"/>
-        <w:rPr>
-          <w:rFonts w:ascii="XB Roya" w:hAnsi="XB Roya" w:cs="XB Roya"/>
-          <w:sz w:val="24"/>
-          <w:szCs w:val="24"/>
-          <w:lang w:bidi="fa-IR"/>
-        </w:rPr>
-      </w:pPr>
-    </w:p>
-    <w:p>
-      <w:pPr>
-        <w:bidi/>
-        <w:jc w:val="both"/>
-        <w:rPr>
-          <w:rFonts w:ascii="XB Roya" w:hAnsi="XB Roya" w:cs="XB Roya"/>
-          <w:sz w:val="24"/>
-          <w:szCs w:val="24"/>
-          <w:lang w:bidi="fa-IR"/>
-        </w:rPr>
-      </w:pPr>
+        <w:t xml:space="preserve"> اگه درست باشه 0 ريترن ميکنه، اگه غلط باشه منفي يک بر ميگرداند.</w:t>
+      </w:r>
+    </w:p>
+    <w:p>
+      <w:pPr>
+        <w:bidi/>
+        <w:jc w:val="both"/>
+        <w:rPr>
+          <w:rFonts w:ascii="XB Roya" w:hAnsi="XB Roya" w:cs="XB Roya"/>
+          <w:sz w:val="24"/>
+          <w:szCs w:val="24"/>
+          <w:rtl/>
+          <w:lang w:bidi="fa-IR"/>
+        </w:rPr>
+      </w:pPr>
+      <w:r>
+        <w:rPr>
+          <w:rFonts w:ascii="XB Roya" w:hAnsi="XB Roya" w:cs="XB Roya" w:hint="cs"/>
+          <w:sz w:val="24"/>
+          <w:szCs w:val="24"/>
+          <w:rtl/>
+          <w:lang w:bidi="fa-IR"/>
+        </w:rPr>
+        <w:t xml:space="preserve">فرق </w:t>
+      </w:r>
+      <w:r>
+        <w:rPr>
+          <w:rFonts w:ascii="XB Roya" w:hAnsi="XB Roya" w:cs="XB Roya"/>
+          <w:sz w:val="24"/>
+          <w:szCs w:val="24"/>
+          <w:lang w:bidi="fa-IR"/>
+        </w:rPr>
+        <w:t>locate</w:t>
+      </w:r>
+      <w:r>
+        <w:rPr>
+          <w:rFonts w:ascii="XB Roya" w:hAnsi="XB Roya" w:cs="XB Roya" w:hint="cs"/>
+          <w:sz w:val="24"/>
+          <w:szCs w:val="24"/>
+          <w:rtl/>
+          <w:lang w:bidi="fa-IR"/>
+        </w:rPr>
+        <w:t xml:space="preserve">و </w:t>
+      </w:r>
+      <w:r>
+        <w:rPr>
+          <w:rFonts w:ascii="XB Roya" w:hAnsi="XB Roya" w:cs="XB Roya"/>
+          <w:sz w:val="24"/>
+          <w:szCs w:val="24"/>
+          <w:lang w:bidi="fa-IR"/>
+        </w:rPr>
+        <w:t>position</w:t>
+      </w:r>
+      <w:r>
+        <w:rPr>
+          <w:rFonts w:ascii="XB Roya" w:hAnsi="XB Roya" w:cs="XB Roya" w:hint="cs"/>
+          <w:sz w:val="24"/>
+          <w:szCs w:val="24"/>
+          <w:rtl/>
+          <w:lang w:bidi="fa-IR"/>
+        </w:rPr>
+        <w:t>205</w:t>
+      </w:r>
+    </w:p>
+    <w:p>
+      <w:pPr>
+        <w:bidi/>
+        <w:jc w:val="both"/>
+        <w:rPr>
+          <w:rFonts w:ascii="XB Roya" w:hAnsi="XB Roya" w:cs="XB Roya"/>
+          <w:sz w:val="24"/>
+          <w:szCs w:val="24"/>
+          <w:lang w:bidi="fa-IR"/>
+        </w:rPr>
+      </w:pPr>
+      <w:r>
+        <w:rPr>
+          <w:rFonts w:ascii="XB Roya" w:hAnsi="XB Roya" w:cs="XB Roya"/>
+          <w:sz w:val="24"/>
+          <w:szCs w:val="24"/>
+          <w:lang w:bidi="fa-IR"/>
+        </w:rPr>
+        <w:t>insert()</w:t>
+      </w:r>
+    </w:p>
+    <w:p>
+      <w:pPr>
+        <w:bidi/>
+        <w:jc w:val="both"/>
+        <w:rPr>
+          <w:rFonts w:ascii="XB Roya" w:hAnsi="XB Roya" w:cs="XB Roya"/>
+          <w:sz w:val="24"/>
+          <w:szCs w:val="24"/>
+          <w:rtl/>
+          <w:lang w:bidi="fa-IR"/>
+        </w:rPr>
+      </w:pPr>
+      <w:r>
+        <w:rPr>
+          <w:rFonts w:ascii="XB Roya" w:hAnsi="XB Roya" w:cs="XB Roya" w:hint="cs"/>
+          <w:sz w:val="24"/>
+          <w:szCs w:val="24"/>
+          <w:rtl/>
+          <w:lang w:bidi="fa-IR"/>
+        </w:rPr>
+        <w:t xml:space="preserve">4 تا ورودي دارد، رشته اصلي، موقعيت شروع، تعداد کارکتر هاي جايگذيني، رشته جايگزيني، </w:t>
+      </w:r>
+    </w:p>
+    <w:p>
+      <w:pPr>
+        <w:bidi/>
+        <w:jc w:val="both"/>
+        <w:rPr>
+          <w:rFonts w:ascii="XB Roya" w:hAnsi="XB Roya" w:cs="XB Roya" w:hint="cs"/>
+          <w:sz w:val="24"/>
+          <w:szCs w:val="24"/>
+          <w:rtl/>
+          <w:lang w:bidi="fa-IR"/>
+        </w:rPr>
+      </w:pPr>
+      <w:r>
+        <w:rPr>
+          <w:rFonts w:ascii="XB Roya" w:hAnsi="XB Roya" w:cs="XB Roya"/>
+          <w:sz w:val="24"/>
+          <w:szCs w:val="24"/>
+          <w:lang w:bidi="fa-IR"/>
+        </w:rPr>
+        <w:t>substring</w:t>
+      </w:r>
+    </w:p>
+    <w:p>
+      <w:pPr>
+        <w:bidi/>
+        <w:jc w:val="both"/>
+        <w:rPr>
+          <w:rFonts w:ascii="XB Roya" w:hAnsi="XB Roya" w:cs="XB Roya" w:hint="cs"/>
+          <w:sz w:val="24"/>
+          <w:szCs w:val="24"/>
+          <w:rtl/>
+          <w:lang w:bidi="fa-IR"/>
+        </w:rPr>
+      </w:pPr>
+      <w:r>
+        <w:rPr>
+          <w:rFonts w:ascii="XB Roya" w:hAnsi="XB Roya" w:cs="XB Roya"/>
+          <w:sz w:val="24"/>
+          <w:szCs w:val="24"/>
+          <w:lang w:bidi="fa-IR"/>
+        </w:rPr>
+        <w:t>Cast</w:t>
+      </w:r>
     </w:p>
     <w:p>
       <w:pPr>

</xml_diff>